<commit_message>
Ball emission style is functional
</commit_message>
<xml_diff>
--- a/miller_timothy_artifact4.docx
+++ b/miller_timothy_artifact4.docx
@@ -208,16 +208,56 @@
               <w:t>hypothetical game. In this game, players would be able to select from various properties available to them, based on their character’s level, to create custom magic spells.</w:t>
             </w:r>
             <w:r>
-              <w:t xml:space="preserve"> What makes it scalable is every possible property is stored in a single location, a spellbook object</w:t>
+              <w:t xml:space="preserve"> What makes it scalable is every possible property is stored in a single location, a </w:t>
+            </w:r>
+            <w:proofErr w:type="spellStart"/>
+            <w:r>
+              <w:t>spellbook</w:t>
+            </w:r>
+            <w:proofErr w:type="spellEnd"/>
+            <w:r>
+              <w:t xml:space="preserve"> object</w:t>
             </w:r>
             <w:r>
               <w:t xml:space="preserve"> which every character holds an instance of</w:t>
             </w:r>
             <w:r>
-              <w:t>. When making a spell, the character queries the spellbook to see what is available</w:t>
-            </w:r>
-            <w:r>
-              <w:t xml:space="preserve">. Casting the spells can then be thought of as spawning packets of information, then when the spell hits it will tell the target’s spellbook the info it holds and the spellbook will trigger the spell’s effect(s). The spellbook object can be thought of as a </w:t>
+              <w:t xml:space="preserve">. When making a spell, the character queries the </w:t>
+            </w:r>
+            <w:proofErr w:type="spellStart"/>
+            <w:r>
+              <w:t>spellbook</w:t>
+            </w:r>
+            <w:proofErr w:type="spellEnd"/>
+            <w:r>
+              <w:t xml:space="preserve"> to see what is available</w:t>
+            </w:r>
+            <w:r>
+              <w:t xml:space="preserve">. Casting the spells can then be thought of as spawning packets of information, then when the spell hits it will tell the target’s </w:t>
+            </w:r>
+            <w:proofErr w:type="spellStart"/>
+            <w:r>
+              <w:t>spellbook</w:t>
+            </w:r>
+            <w:proofErr w:type="spellEnd"/>
+            <w:r>
+              <w:t xml:space="preserve"> the info it holds and the </w:t>
+            </w:r>
+            <w:proofErr w:type="spellStart"/>
+            <w:r>
+              <w:t>spellbook</w:t>
+            </w:r>
+            <w:proofErr w:type="spellEnd"/>
+            <w:r>
+              <w:t xml:space="preserve"> will trigger the spell’s effect(s). The </w:t>
+            </w:r>
+            <w:proofErr w:type="spellStart"/>
+            <w:r>
+              <w:t>spellbook</w:t>
+            </w:r>
+            <w:proofErr w:type="spellEnd"/>
+            <w:r>
+              <w:t xml:space="preserve"> object can be thought of as a </w:t>
             </w:r>
             <w:r>
               <w:t>database and</w:t>
@@ -458,17 +498,35 @@
               <w:t>First, complete the</w:t>
             </w:r>
             <w:r>
-              <w:t xml:space="preserve"> spellbook</w:t>
-            </w:r>
+              <w:t xml:space="preserve"> </w:t>
+            </w:r>
+            <w:proofErr w:type="spellStart"/>
+            <w:r>
+              <w:t>spellbook</w:t>
+            </w:r>
+            <w:proofErr w:type="spellEnd"/>
             <w:r>
               <w:t>.</w:t>
             </w:r>
             <w:r>
-              <w:t xml:space="preserve"> The spellbook actor component is already set up to hold the requisite information, all that is left</w:t>
-            </w:r>
-            <w:r>
-              <w:t xml:space="preserve"> to complete the spellbook</w:t>
-            </w:r>
+              <w:t xml:space="preserve"> The </w:t>
+            </w:r>
+            <w:proofErr w:type="spellStart"/>
+            <w:r>
+              <w:t>spellbook</w:t>
+            </w:r>
+            <w:proofErr w:type="spellEnd"/>
+            <w:r>
+              <w:t xml:space="preserve"> actor component is already set up to hold the requisite information, all that is left</w:t>
+            </w:r>
+            <w:r>
+              <w:t xml:space="preserve"> to complete the </w:t>
+            </w:r>
+            <w:proofErr w:type="spellStart"/>
+            <w:r>
+              <w:t>spellbook</w:t>
+            </w:r>
+            <w:proofErr w:type="spellEnd"/>
             <w:r>
               <w:t xml:space="preserve"> is to create </w:t>
             </w:r>
@@ -482,8 +540,21 @@
               <w:t xml:space="preserve"> it may need, e.g.</w:t>
             </w:r>
             <w:r>
-              <w:t xml:space="preserve"> check mp cost, set mp</w:t>
-            </w:r>
+              <w:t xml:space="preserve"> check </w:t>
+            </w:r>
+            <w:proofErr w:type="spellStart"/>
+            <w:r>
+              <w:t>mp</w:t>
+            </w:r>
+            <w:proofErr w:type="spellEnd"/>
+            <w:r>
+              <w:t xml:space="preserve"> cost, set </w:t>
+            </w:r>
+            <w:proofErr w:type="spellStart"/>
+            <w:r>
+              <w:t>mp</w:t>
+            </w:r>
+            <w:proofErr w:type="spellEnd"/>
             <w:r>
               <w:t xml:space="preserve">, calculate damage, </w:t>
             </w:r>
@@ -494,13 +565,37 @@
               <w:t xml:space="preserve">Second, </w:t>
             </w:r>
             <w:r>
-              <w:t>add a menu system to query the attached spellbook and set the properties of the active spell</w:t>
+              <w:t xml:space="preserve">add a menu system to query the attached </w:t>
+            </w:r>
+            <w:proofErr w:type="spellStart"/>
+            <w:r>
+              <w:t>spellbook</w:t>
+            </w:r>
+            <w:proofErr w:type="spellEnd"/>
+            <w:r>
+              <w:t xml:space="preserve"> and set the properties of the active spell</w:t>
             </w:r>
             <w:r>
               <w:t xml:space="preserve">. </w:t>
             </w:r>
             <w:r>
-              <w:t>Finally, create objects to act as the spells, just simple objects that hold information, travel through the world, and if they find an actor with a spellbook then communicate that information with the spellbook so that it can trigger the appropriate effect(s).</w:t>
+              <w:t xml:space="preserve">Finally, create objects to act as the spells, just simple objects that hold information, travel through the world, and if they find an actor with a </w:t>
+            </w:r>
+            <w:proofErr w:type="spellStart"/>
+            <w:r>
+              <w:t>spellbook</w:t>
+            </w:r>
+            <w:proofErr w:type="spellEnd"/>
+            <w:r>
+              <w:t xml:space="preserve"> then communicate that information with the </w:t>
+            </w:r>
+            <w:proofErr w:type="spellStart"/>
+            <w:r>
+              <w:t>spellbook</w:t>
+            </w:r>
+            <w:proofErr w:type="spellEnd"/>
+            <w:r>
+              <w:t xml:space="preserve"> so that it can trigger the appropriate effect(s).</w:t>
             </w:r>
             <w:r>
               <w:t xml:space="preserve"> </w:t>
@@ -543,6 +638,22 @@
             </w:r>
             <w:r>
               <w:t xml:space="preserve"> project</w:t>
+            </w:r>
+          </w:p>
+          <w:p>
+            <w:pPr>
+              <w:contextualSpacing w:val="0"/>
+            </w:pPr>
+            <w:hyperlink r:id="rId9" w:history="1">
+              <w:r>
+                <w:rPr>
+                  <w:rStyle w:val="Hyperlink"/>
+                </w:rPr>
+                <w:t>https://github.com/Heros-Tempus/Magi-Coliseum</w:t>
+              </w:r>
+            </w:hyperlink>
+            <w:r>
+              <w:t xml:space="preserve"> </w:t>
             </w:r>
           </w:p>
         </w:tc>
@@ -965,7 +1076,7 @@
       </w:pPr>
     </w:p>
     <w:sectPr>
-      <w:headerReference w:type="default" r:id="rId9"/>
+      <w:headerReference w:type="default" r:id="rId10"/>
       <w:pgSz w:w="12240" w:h="15840"/>
       <w:pgMar w:top="1440" w:right="1800" w:bottom="1440" w:left="1800" w:header="720" w:footer="720" w:gutter="0"/>
       <w:pgNumType w:start="1"/>
@@ -1690,6 +1801,29 @@
     <w:uiPriority w:val="99"/>
     <w:rsid w:val="007E6BCC"/>
   </w:style>
+  <w:style w:type="character" w:styleId="Hyperlink">
+    <w:name w:val="Hyperlink"/>
+    <w:basedOn w:val="DefaultParagraphFont"/>
+    <w:uiPriority w:val="99"/>
+    <w:unhideWhenUsed/>
+    <w:rsid w:val="00526393"/>
+    <w:rPr>
+      <w:color w:val="0563C1" w:themeColor="hyperlink"/>
+      <w:u w:val="single"/>
+    </w:rPr>
+  </w:style>
+  <w:style w:type="character" w:styleId="UnresolvedMention">
+    <w:name w:val="Unresolved Mention"/>
+    <w:basedOn w:val="DefaultParagraphFont"/>
+    <w:uiPriority w:val="99"/>
+    <w:semiHidden/>
+    <w:unhideWhenUsed/>
+    <w:rsid w:val="00526393"/>
+    <w:rPr>
+      <w:color w:val="605E5C"/>
+      <w:shd w:val="clear" w:color="auto" w:fill="E1DFDD"/>
+    </w:rPr>
+  </w:style>
 </w:styles>
 </file>
 
@@ -1955,12 +2089,9 @@
 </file>
 
 <file path=customXml/item1.xml><?xml version="1.0" encoding="utf-8"?>
-<?mso-contentType ?>
-<FormTemplates xmlns="http://schemas.microsoft.com/sharepoint/v3/contenttype/forms">
-  <Display>DocumentLibraryForm</Display>
-  <Edit>DocumentLibraryForm</Edit>
-  <New>DocumentLibraryForm</New>
-</FormTemplates>
+<p:properties xmlns:p="http://schemas.microsoft.com/office/2006/metadata/properties" xmlns:xsi="http://www.w3.org/2001/XMLSchema-instance" xmlns:pc="http://schemas.microsoft.com/office/infopath/2007/PartnerControls">
+  <documentManagement/>
+</p:properties>
 </file>
 
 <file path=customXml/item2.xml><?xml version="1.0" encoding="utf-8"?>
@@ -2078,15 +2209,19 @@
 </file>
 
 <file path=customXml/item3.xml><?xml version="1.0" encoding="utf-8"?>
-<p:properties xmlns:p="http://schemas.microsoft.com/office/2006/metadata/properties" xmlns:xsi="http://www.w3.org/2001/XMLSchema-instance" xmlns:pc="http://schemas.microsoft.com/office/infopath/2007/PartnerControls">
-  <documentManagement/>
-</p:properties>
+<?mso-contentType ?>
+<FormTemplates xmlns="http://schemas.microsoft.com/sharepoint/v3/contenttype/forms">
+  <Display>DocumentLibraryForm</Display>
+  <Edit>DocumentLibraryForm</Edit>
+  <New>DocumentLibraryForm</New>
+</FormTemplates>
 </file>
 
 <file path=customXml/itemProps1.xml><?xml version="1.0" encoding="utf-8"?>
-<ds:datastoreItem xmlns:ds="http://schemas.openxmlformats.org/officeDocument/2006/customXml" ds:itemID="{2C825B2A-4C10-4213-87E3-BEEEE9BFA4DD}">
+<ds:datastoreItem xmlns:ds="http://schemas.openxmlformats.org/officeDocument/2006/customXml" ds:itemID="{D62CEF00-D520-4E1E-8D7D-80D76301C6F2}">
   <ds:schemaRefs>
-    <ds:schemaRef ds:uri="http://schemas.microsoft.com/sharepoint/v3/contenttype/forms"/>
+    <ds:schemaRef ds:uri="http://schemas.microsoft.com/office/2006/metadata/properties"/>
+    <ds:schemaRef ds:uri="http://schemas.microsoft.com/office/infopath/2007/PartnerControls"/>
   </ds:schemaRefs>
 </ds:datastoreItem>
 </file>
@@ -2108,10 +2243,9 @@
 </file>
 
 <file path=customXml/itemProps3.xml><?xml version="1.0" encoding="utf-8"?>
-<ds:datastoreItem xmlns:ds="http://schemas.openxmlformats.org/officeDocument/2006/customXml" ds:itemID="{D62CEF00-D520-4E1E-8D7D-80D76301C6F2}">
+<ds:datastoreItem xmlns:ds="http://schemas.openxmlformats.org/officeDocument/2006/customXml" ds:itemID="{2C825B2A-4C10-4213-87E3-BEEEE9BFA4DD}">
   <ds:schemaRefs>
-    <ds:schemaRef ds:uri="http://schemas.microsoft.com/office/2006/metadata/properties"/>
-    <ds:schemaRef ds:uri="http://schemas.microsoft.com/office/infopath/2007/PartnerControls"/>
+    <ds:schemaRef ds:uri="http://schemas.microsoft.com/sharepoint/v3/contenttype/forms"/>
   </ds:schemaRefs>
 </ds:datastoreItem>
 </file>
</xml_diff>